<commit_message>
updated syllabus and slides
</commit_message>
<xml_diff>
--- a/Syllabus_2018_Spring_6050.docx
+++ b/Syllabus_2018_Spring_6050.docx
@@ -4997,15 +4997,6 @@
                 <w:szCs w:val="20"/>
               </w:rPr>
             </w:pPr>
-            <w:r>
-              <w:rPr>
-                <w:rFonts w:ascii="Arial Narrow" w:hAnsi="Arial Narrow"/>
-                <w:iCs/>
-                <w:sz w:val="20"/>
-                <w:szCs w:val="20"/>
-              </w:rPr>
-              <w:t>Broman et al. (2017)</w:t>
-            </w:r>
           </w:p>
         </w:tc>
         <w:tc>
@@ -5037,7 +5028,25 @@
                 <w:sz w:val="20"/>
                 <w:szCs w:val="20"/>
               </w:rPr>
-              <w:t>bus, Textbook, data, and create yo’ survey</w:t>
+              <w:t>bus</w:t>
+            </w:r>
+            <w:r>
+              <w:rPr>
+                <w:rFonts w:ascii="Arial Narrow" w:hAnsi="Arial Narrow"/>
+                <w:sz w:val="20"/>
+                <w:szCs w:val="20"/>
+              </w:rPr>
+              <w:t>, Textbook, data, and create your</w:t>
+            </w:r>
+            <w:bookmarkStart w:id="0" w:name="_GoBack"/>
+            <w:bookmarkEnd w:id="0"/>
+            <w:r>
+              <w:rPr>
+                <w:rFonts w:ascii="Arial Narrow" w:hAnsi="Arial Narrow"/>
+                <w:sz w:val="20"/>
+                <w:szCs w:val="20"/>
+              </w:rPr>
+              <w:t xml:space="preserve"> survey</w:t>
             </w:r>
           </w:p>
         </w:tc>
@@ -7139,8 +7148,6 @@
               </w:rPr>
               <w:t>5</w:t>
             </w:r>
-            <w:bookmarkStart w:id="0" w:name="_GoBack"/>
-            <w:bookmarkEnd w:id="0"/>
           </w:p>
         </w:tc>
         <w:tc>

</xml_diff>

<commit_message>
updated HW, slides, syllabus
</commit_message>
<xml_diff>
--- a/Syllabus_2018_Spring_6050.docx
+++ b/Syllabus_2018_Spring_6050.docx
@@ -308,6 +308,7 @@
         </w:rPr>
         <w:t xml:space="preserve">S. </w:t>
       </w:r>
+      <w:proofErr w:type="spellStart"/>
       <w:r>
         <w:rPr>
           <w:rFonts w:ascii="Garamond" w:hAnsi="Garamond" w:cs="Arial"/>
@@ -317,6 +318,7 @@
         </w:rPr>
         <w:t>Barrett</w:t>
       </w:r>
+      <w:proofErr w:type="spellEnd"/>
     </w:p>
     <w:p>
       <w:pPr>
@@ -415,7 +417,7 @@
           <w:sz w:val="21"/>
           <w:szCs w:val="20"/>
         </w:rPr>
-        <w:t>Office: EDUC 435</w:t>
+        <w:t>Office: EDUC 453</w:t>
       </w:r>
     </w:p>
     <w:p>
@@ -797,13 +799,23 @@
         </w:rPr>
         <w:t xml:space="preserve"> and </w:t>
       </w:r>
-      <w:r>
-        <w:rPr>
-          <w:rFonts w:ascii="Garamond" w:hAnsi="Garamond" w:cs="Arial"/>
-          <w:sz w:val="20"/>
-          <w:szCs w:val="20"/>
-        </w:rPr>
-        <w:t>Winquist, J.R.</w:t>
+      <w:proofErr w:type="spellStart"/>
+      <w:r>
+        <w:rPr>
+          <w:rFonts w:ascii="Garamond" w:hAnsi="Garamond" w:cs="Arial"/>
+          <w:sz w:val="20"/>
+          <w:szCs w:val="20"/>
+        </w:rPr>
+        <w:t>Winquist</w:t>
+      </w:r>
+      <w:proofErr w:type="spellEnd"/>
+      <w:r>
+        <w:rPr>
+          <w:rFonts w:ascii="Garamond" w:hAnsi="Garamond" w:cs="Arial"/>
+          <w:sz w:val="20"/>
+          <w:szCs w:val="20"/>
+        </w:rPr>
+        <w:t>, J.R.</w:t>
       </w:r>
       <w:r>
         <w:rPr>
@@ -978,6 +990,7 @@
           <w:szCs w:val="20"/>
         </w:rPr>
       </w:pPr>
+      <w:proofErr w:type="spellStart"/>
       <w:r>
         <w:rPr>
           <w:rFonts w:ascii="Garamond" w:hAnsi="Garamond" w:cs="Arial"/>
@@ -987,6 +1000,7 @@
         </w:rPr>
         <w:t>Jamovi</w:t>
       </w:r>
+      <w:proofErr w:type="spellEnd"/>
       <w:r>
         <w:rPr>
           <w:rFonts w:ascii="Garamond" w:hAnsi="Garamond" w:cs="Arial"/>
@@ -1040,6 +1054,14 @@
           <w:sz w:val="20"/>
           <w:szCs w:val="20"/>
         </w:rPr>
+        <w:t xml:space="preserve">Optional: </w:t>
+      </w:r>
+      <w:r>
+        <w:rPr>
+          <w:rFonts w:ascii="Garamond" w:hAnsi="Garamond" w:cs="Arial"/>
+          <w:sz w:val="20"/>
+          <w:szCs w:val="20"/>
+        </w:rPr>
         <w:t xml:space="preserve">Scientific or statistical </w:t>
       </w:r>
       <w:r>
@@ -1738,15 +1760,60 @@
           <w:sz w:val="20"/>
           <w:szCs w:val="20"/>
         </w:rPr>
-        <w:t xml:space="preserve">format (.docx, .pptx, .html, etc.), although it is best if the document is a PDF when you </w:t>
-      </w:r>
-      <w:r>
-        <w:rPr>
-          <w:rFonts w:ascii="Garamond" w:hAnsi="Garamond" w:cs="Arial"/>
-          <w:sz w:val="20"/>
-          <w:szCs w:val="20"/>
-        </w:rPr>
-        <w:t>print it.</w:t>
+        <w:t>format (.</w:t>
+      </w:r>
+      <w:proofErr w:type="spellStart"/>
+      <w:r>
+        <w:rPr>
+          <w:rFonts w:ascii="Garamond" w:hAnsi="Garamond" w:cs="Arial"/>
+          <w:sz w:val="20"/>
+          <w:szCs w:val="20"/>
+        </w:rPr>
+        <w:t>docx</w:t>
+      </w:r>
+      <w:proofErr w:type="spellEnd"/>
+      <w:r>
+        <w:rPr>
+          <w:rFonts w:ascii="Garamond" w:hAnsi="Garamond" w:cs="Arial"/>
+          <w:sz w:val="20"/>
+          <w:szCs w:val="20"/>
+        </w:rPr>
+        <w:t>, .</w:t>
+      </w:r>
+      <w:proofErr w:type="spellStart"/>
+      <w:r>
+        <w:rPr>
+          <w:rFonts w:ascii="Garamond" w:hAnsi="Garamond" w:cs="Arial"/>
+          <w:sz w:val="20"/>
+          <w:szCs w:val="20"/>
+        </w:rPr>
+        <w:t>pptx</w:t>
+      </w:r>
+      <w:proofErr w:type="spellEnd"/>
+      <w:r>
+        <w:rPr>
+          <w:rFonts w:ascii="Garamond" w:hAnsi="Garamond" w:cs="Arial"/>
+          <w:sz w:val="20"/>
+          <w:szCs w:val="20"/>
+        </w:rPr>
+        <w:t xml:space="preserve">, .html, etc.), although it is best if the document is a PDF when you </w:t>
+      </w:r>
+      <w:r>
+        <w:rPr>
+          <w:rFonts w:ascii="Garamond" w:hAnsi="Garamond" w:cs="Arial"/>
+          <w:sz w:val="20"/>
+          <w:szCs w:val="20"/>
+        </w:rPr>
+        <w:t xml:space="preserve">print </w:t>
+      </w:r>
+      <w:proofErr w:type="gramStart"/>
+      <w:r>
+        <w:rPr>
+          <w:rFonts w:ascii="Garamond" w:hAnsi="Garamond" w:cs="Arial"/>
+          <w:sz w:val="20"/>
+          <w:szCs w:val="20"/>
+        </w:rPr>
+        <w:t>it.</w:t>
       </w:r>
       <w:r>
         <w:rPr>
@@ -1756,6 +1823,7 @@
         </w:rPr>
         <w:t>.</w:t>
       </w:r>
+      <w:proofErr w:type="gramEnd"/>
       <w:r>
         <w:rPr>
           <w:rFonts w:ascii="Garamond" w:hAnsi="Garamond" w:cs="Arial"/>
@@ -2058,7 +2126,25 @@
           <w:sz w:val="20"/>
           <w:szCs w:val="20"/>
         </w:rPr>
-        <w:t xml:space="preserve">based on analyzing data in Jamovi (or SPSS if you prefer). These use data that you collect (via a survey that we develop the first day of class) or any other data source that you are interested in. </w:t>
+        <w:t xml:space="preserve">based on analyzing data in </w:t>
+      </w:r>
+      <w:proofErr w:type="spellStart"/>
+      <w:r>
+        <w:rPr>
+          <w:rFonts w:ascii="Garamond" w:hAnsi="Garamond" w:cs="Arial"/>
+          <w:sz w:val="20"/>
+          <w:szCs w:val="20"/>
+        </w:rPr>
+        <w:t>Jamovi</w:t>
+      </w:r>
+      <w:proofErr w:type="spellEnd"/>
+      <w:r>
+        <w:rPr>
+          <w:rFonts w:ascii="Garamond" w:hAnsi="Garamond" w:cs="Arial"/>
+          <w:sz w:val="20"/>
+          <w:szCs w:val="20"/>
+        </w:rPr>
+        <w:t xml:space="preserve"> (or SPSS if you prefer). These use data that you collect (via a survey that we develop the first day of class) or any other data source that you are interested in. </w:t>
       </w:r>
     </w:p>
     <w:p>
@@ -3672,7 +3758,43 @@
           <w:sz w:val="20"/>
           <w:szCs w:val="20"/>
         </w:rPr>
-        <w:t xml:space="preserve"> known as Jamovi. If you are familiar with Excel or any other spreadsheet service, Jamovi will be fairly natural to start using.</w:t>
+        <w:t xml:space="preserve"> known as </w:t>
+      </w:r>
+      <w:proofErr w:type="spellStart"/>
+      <w:r>
+        <w:rPr>
+          <w:rFonts w:ascii="Garamond" w:hAnsi="Garamond" w:cs="Arial"/>
+          <w:sz w:val="20"/>
+          <w:szCs w:val="20"/>
+        </w:rPr>
+        <w:t>Jamovi</w:t>
+      </w:r>
+      <w:proofErr w:type="spellEnd"/>
+      <w:r>
+        <w:rPr>
+          <w:rFonts w:ascii="Garamond" w:hAnsi="Garamond" w:cs="Arial"/>
+          <w:sz w:val="20"/>
+          <w:szCs w:val="20"/>
+        </w:rPr>
+        <w:t xml:space="preserve">. If you are familiar with Excel or any other spreadsheet service, </w:t>
+      </w:r>
+      <w:proofErr w:type="spellStart"/>
+      <w:r>
+        <w:rPr>
+          <w:rFonts w:ascii="Garamond" w:hAnsi="Garamond" w:cs="Arial"/>
+          <w:sz w:val="20"/>
+          <w:szCs w:val="20"/>
+        </w:rPr>
+        <w:t>Jamovi</w:t>
+      </w:r>
+      <w:proofErr w:type="spellEnd"/>
+      <w:r>
+        <w:rPr>
+          <w:rFonts w:ascii="Garamond" w:hAnsi="Garamond" w:cs="Arial"/>
+          <w:sz w:val="20"/>
+          <w:szCs w:val="20"/>
+        </w:rPr>
+        <w:t xml:space="preserve"> will be fairly natural to start using.</w:t>
       </w:r>
       <w:r>
         <w:rPr>
@@ -3688,7 +3810,25 @@
           <w:sz w:val="20"/>
           <w:szCs w:val="20"/>
         </w:rPr>
-        <w:t>In addition to Jamovi, we will use some basic spreadsheet tools (Excel or Google Sheets will work great) to do some of the data work for us.</w:t>
+        <w:t xml:space="preserve">In addition to </w:t>
+      </w:r>
+      <w:proofErr w:type="spellStart"/>
+      <w:r>
+        <w:rPr>
+          <w:rFonts w:ascii="Garamond" w:hAnsi="Garamond" w:cs="Arial"/>
+          <w:sz w:val="20"/>
+          <w:szCs w:val="20"/>
+        </w:rPr>
+        <w:t>Jamovi</w:t>
+      </w:r>
+      <w:proofErr w:type="spellEnd"/>
+      <w:r>
+        <w:rPr>
+          <w:rFonts w:ascii="Garamond" w:hAnsi="Garamond" w:cs="Arial"/>
+          <w:sz w:val="20"/>
+          <w:szCs w:val="20"/>
+        </w:rPr>
+        <w:t>, we will use some basic spreadsheet tools (Excel or Google Sheets will work great) to do some of the data work for us.</w:t>
       </w:r>
       <w:r>
         <w:rPr>
@@ -3891,6 +4031,7 @@
         </w:rPr>
         <w:t xml:space="preserve">Additionally, most assignments require some use of </w:t>
       </w:r>
+      <w:proofErr w:type="spellStart"/>
       <w:r>
         <w:rPr>
           <w:rFonts w:ascii="Garamond" w:hAnsi="Garamond" w:cs="Arial"/>
@@ -3899,6 +4040,7 @@
         </w:rPr>
         <w:t>Jamovi</w:t>
       </w:r>
+      <w:proofErr w:type="spellEnd"/>
       <w:r>
         <w:rPr>
           <w:rFonts w:ascii="Garamond" w:hAnsi="Garamond" w:cs="Arial"/>
@@ -3948,12 +4090,14 @@
           <w:rFonts w:ascii="Garamond" w:hAnsi="Garamond"/>
         </w:rPr>
       </w:pPr>
+      <w:proofErr w:type="spellStart"/>
       <w:r>
         <w:rPr>
           <w:rFonts w:ascii="Garamond" w:hAnsi="Garamond"/>
         </w:rPr>
         <w:t>Jamovi</w:t>
       </w:r>
+      <w:proofErr w:type="spellEnd"/>
     </w:p>
     <w:p>
       <w:pPr>
@@ -3975,6 +4119,7 @@
         </w:rPr>
         <w:t xml:space="preserve">In this course, we will use </w:t>
       </w:r>
+      <w:proofErr w:type="spellStart"/>
       <w:r>
         <w:rPr>
           <w:rFonts w:ascii="Garamond" w:hAnsi="Garamond"/>
@@ -3984,6 +4129,7 @@
         </w:rPr>
         <w:t>Jamovi</w:t>
       </w:r>
+      <w:proofErr w:type="spellEnd"/>
       <w:r>
         <w:rPr>
           <w:rFonts w:ascii="Garamond" w:hAnsi="Garamond"/>
@@ -4209,12 +4355,21 @@
           <w:sz w:val="21"/>
         </w:rPr>
       </w:pPr>
+      <w:proofErr w:type="spellStart"/>
       <w:r>
         <w:rPr>
           <w:rFonts w:ascii="Garamond" w:hAnsi="Garamond"/>
           <w:sz w:val="21"/>
         </w:rPr>
-        <w:t xml:space="preserve">Jamovi can be downloaded from </w:t>
+        <w:t>Jamovi</w:t>
+      </w:r>
+      <w:proofErr w:type="spellEnd"/>
+      <w:r>
+        <w:rPr>
+          <w:rFonts w:ascii="Garamond" w:hAnsi="Garamond"/>
+          <w:sz w:val="21"/>
+        </w:rPr>
+        <w:t xml:space="preserve"> can be downloaded from </w:t>
       </w:r>
       <w:r>
         <w:rPr>
@@ -5149,8 +5304,6 @@
               </w:rPr>
               <w:t>man et al. (2017</w:t>
             </w:r>
-            <w:bookmarkStart w:id="0" w:name="_GoBack"/>
-            <w:bookmarkEnd w:id="0"/>
             <w:r>
               <w:rPr>
                 <w:rFonts w:ascii="Arial Narrow" w:hAnsi="Arial Narrow"/>
@@ -5207,8 +5360,18 @@
                 <w:sz w:val="20"/>
                 <w:szCs w:val="20"/>
               </w:rPr>
-              <w:t>, Introduction to Jamovi</w:t>
+              <w:t xml:space="preserve">, Introduction to </w:t>
             </w:r>
+            <w:proofErr w:type="spellStart"/>
+            <w:r>
+              <w:rPr>
+                <w:rFonts w:ascii="Arial Narrow" w:hAnsi="Arial Narrow"/>
+                <w:sz w:val="20"/>
+                <w:szCs w:val="20"/>
+              </w:rPr>
+              <w:t>Jamovi</w:t>
+            </w:r>
+            <w:proofErr w:type="spellEnd"/>
           </w:p>
         </w:tc>
         <w:tc>
@@ -5294,13 +5457,33 @@
                 <w:szCs w:val="20"/>
               </w:rPr>
             </w:pPr>
+            <w:proofErr w:type="spellStart"/>
             <w:r>
               <w:rPr>
                 <w:rFonts w:ascii="Arial Narrow" w:hAnsi="Arial Narrow"/>
                 <w:sz w:val="20"/>
                 <w:szCs w:val="20"/>
               </w:rPr>
-              <w:t>Ch 1, 2, 3</w:t>
+              <w:t>Ch</w:t>
+            </w:r>
+            <w:proofErr w:type="spellEnd"/>
+            <w:r>
+              <w:rPr>
+                <w:rFonts w:ascii="Arial Narrow" w:hAnsi="Arial Narrow"/>
+                <w:sz w:val="20"/>
+                <w:szCs w:val="20"/>
+              </w:rPr>
+              <w:t xml:space="preserve"> </w:t>
+            </w:r>
+            <w:bookmarkStart w:id="0" w:name="_GoBack"/>
+            <w:bookmarkEnd w:id="0"/>
+            <w:r>
+              <w:rPr>
+                <w:rFonts w:ascii="Arial Narrow" w:hAnsi="Arial Narrow"/>
+                <w:sz w:val="20"/>
+                <w:szCs w:val="20"/>
+              </w:rPr>
+              <w:t>2, 3</w:t>
             </w:r>
           </w:p>
           <w:p>
@@ -5437,13 +5620,23 @@
                 <w:szCs w:val="20"/>
               </w:rPr>
             </w:pPr>
+            <w:proofErr w:type="spellStart"/>
             <w:r>
               <w:rPr>
                 <w:rFonts w:ascii="Arial Narrow" w:hAnsi="Arial Narrow"/>
                 <w:sz w:val="20"/>
                 <w:szCs w:val="20"/>
               </w:rPr>
-              <w:t>Ch 4, 5, 6</w:t>
+              <w:t>Ch</w:t>
+            </w:r>
+            <w:proofErr w:type="spellEnd"/>
+            <w:r>
+              <w:rPr>
+                <w:rFonts w:ascii="Arial Narrow" w:hAnsi="Arial Narrow"/>
+                <w:sz w:val="20"/>
+                <w:szCs w:val="20"/>
+              </w:rPr>
+              <w:t xml:space="preserve"> 4, 5, 6</w:t>
             </w:r>
           </w:p>
         </w:tc>
@@ -5576,13 +5769,23 @@
                 <w:szCs w:val="20"/>
               </w:rPr>
             </w:pPr>
+            <w:proofErr w:type="spellStart"/>
             <w:r>
               <w:rPr>
                 <w:rFonts w:ascii="Arial Narrow" w:hAnsi="Arial Narrow"/>
                 <w:sz w:val="20"/>
                 <w:szCs w:val="20"/>
               </w:rPr>
-              <w:t>Ch 7</w:t>
+              <w:t>Ch</w:t>
+            </w:r>
+            <w:proofErr w:type="spellEnd"/>
+            <w:r>
+              <w:rPr>
+                <w:rFonts w:ascii="Arial Narrow" w:hAnsi="Arial Narrow"/>
+                <w:sz w:val="20"/>
+                <w:szCs w:val="20"/>
+              </w:rPr>
+              <w:t xml:space="preserve"> 7</w:t>
             </w:r>
           </w:p>
         </w:tc>
@@ -5608,7 +5811,27 @@
                 <w:sz w:val="20"/>
                 <w:szCs w:val="20"/>
               </w:rPr>
-              <w:t>More on Jamovi (</w:t>
+              <w:t xml:space="preserve">More on </w:t>
+            </w:r>
+            <w:proofErr w:type="spellStart"/>
+            <w:r>
+              <w:rPr>
+                <w:rFonts w:ascii="Arial Narrow" w:hAnsi="Arial Narrow"/>
+                <w:bCs/>
+                <w:sz w:val="20"/>
+                <w:szCs w:val="20"/>
+              </w:rPr>
+              <w:t>Jamovi</w:t>
+            </w:r>
+            <w:proofErr w:type="spellEnd"/>
+            <w:r>
+              <w:rPr>
+                <w:rFonts w:ascii="Arial Narrow" w:hAnsi="Arial Narrow"/>
+                <w:bCs/>
+                <w:sz w:val="20"/>
+                <w:szCs w:val="20"/>
+              </w:rPr>
+              <w:t xml:space="preserve"> (</w:t>
             </w:r>
             <w:r>
               <w:rPr>
@@ -5731,13 +5954,23 @@
                 <w:szCs w:val="20"/>
               </w:rPr>
             </w:pPr>
+            <w:proofErr w:type="spellStart"/>
             <w:r>
               <w:rPr>
                 <w:rFonts w:ascii="Arial Narrow" w:hAnsi="Arial Narrow"/>
                 <w:sz w:val="20"/>
                 <w:szCs w:val="20"/>
               </w:rPr>
-              <w:t>Ch 7, 9, 10</w:t>
+              <w:t>Ch</w:t>
+            </w:r>
+            <w:proofErr w:type="spellEnd"/>
+            <w:r>
+              <w:rPr>
+                <w:rFonts w:ascii="Arial Narrow" w:hAnsi="Arial Narrow"/>
+                <w:sz w:val="20"/>
+                <w:szCs w:val="20"/>
+              </w:rPr>
+              <w:t xml:space="preserve"> 7, 9, 10</w:t>
             </w:r>
           </w:p>
         </w:tc>
@@ -5863,13 +6096,23 @@
                 <w:szCs w:val="20"/>
               </w:rPr>
             </w:pPr>
+            <w:proofErr w:type="spellStart"/>
             <w:r>
               <w:rPr>
                 <w:rFonts w:ascii="Arial Narrow" w:hAnsi="Arial Narrow"/>
                 <w:sz w:val="21"/>
                 <w:szCs w:val="20"/>
               </w:rPr>
-              <w:t>Ch 11, 12</w:t>
+              <w:t>Ch</w:t>
+            </w:r>
+            <w:proofErr w:type="spellEnd"/>
+            <w:r>
+              <w:rPr>
+                <w:rFonts w:ascii="Arial Narrow" w:hAnsi="Arial Narrow"/>
+                <w:sz w:val="21"/>
+                <w:szCs w:val="20"/>
+              </w:rPr>
+              <w:t xml:space="preserve"> 11, 12</w:t>
             </w:r>
           </w:p>
         </w:tc>
@@ -6268,13 +6511,23 @@
                 <w:szCs w:val="20"/>
               </w:rPr>
             </w:pPr>
+            <w:proofErr w:type="spellStart"/>
             <w:r>
               <w:rPr>
                 <w:rFonts w:ascii="Arial Narrow" w:hAnsi="Arial Narrow"/>
                 <w:sz w:val="20"/>
                 <w:szCs w:val="20"/>
               </w:rPr>
-              <w:t>Ch 13</w:t>
+              <w:t>Ch</w:t>
+            </w:r>
+            <w:proofErr w:type="spellEnd"/>
+            <w:r>
+              <w:rPr>
+                <w:rFonts w:ascii="Arial Narrow" w:hAnsi="Arial Narrow"/>
+                <w:sz w:val="20"/>
+                <w:szCs w:val="20"/>
+              </w:rPr>
+              <w:t xml:space="preserve"> 13</w:t>
             </w:r>
           </w:p>
         </w:tc>
@@ -6382,13 +6635,23 @@
                 <w:szCs w:val="20"/>
               </w:rPr>
             </w:pPr>
+            <w:proofErr w:type="spellStart"/>
             <w:r>
               <w:rPr>
                 <w:rFonts w:ascii="Arial Narrow" w:hAnsi="Arial Narrow"/>
                 <w:sz w:val="20"/>
                 <w:szCs w:val="20"/>
               </w:rPr>
-              <w:t>Ch 13</w:t>
+              <w:t>Ch</w:t>
+            </w:r>
+            <w:proofErr w:type="spellEnd"/>
+            <w:r>
+              <w:rPr>
+                <w:rFonts w:ascii="Arial Narrow" w:hAnsi="Arial Narrow"/>
+                <w:sz w:val="20"/>
+                <w:szCs w:val="20"/>
+              </w:rPr>
+              <w:t xml:space="preserve"> 13</w:t>
             </w:r>
           </w:p>
         </w:tc>
@@ -6503,13 +6766,23 @@
                 <w:szCs w:val="20"/>
               </w:rPr>
             </w:pPr>
+            <w:proofErr w:type="spellStart"/>
             <w:r>
               <w:rPr>
                 <w:rFonts w:ascii="Arial Narrow" w:hAnsi="Arial Narrow"/>
                 <w:sz w:val="20"/>
                 <w:szCs w:val="20"/>
               </w:rPr>
-              <w:t>Ch 13</w:t>
+              <w:t>Ch</w:t>
+            </w:r>
+            <w:proofErr w:type="spellEnd"/>
+            <w:r>
+              <w:rPr>
+                <w:rFonts w:ascii="Arial Narrow" w:hAnsi="Arial Narrow"/>
+                <w:sz w:val="20"/>
+                <w:szCs w:val="20"/>
+              </w:rPr>
+              <w:t xml:space="preserve"> 13</w:t>
             </w:r>
           </w:p>
         </w:tc>
@@ -6631,13 +6904,23 @@
                 <w:szCs w:val="20"/>
               </w:rPr>
             </w:pPr>
+            <w:proofErr w:type="spellStart"/>
             <w:r>
               <w:rPr>
                 <w:rFonts w:ascii="Arial Narrow" w:hAnsi="Arial Narrow"/>
                 <w:sz w:val="20"/>
                 <w:szCs w:val="20"/>
               </w:rPr>
-              <w:t>Ch 14</w:t>
+              <w:t>Ch</w:t>
+            </w:r>
+            <w:proofErr w:type="spellEnd"/>
+            <w:r>
+              <w:rPr>
+                <w:rFonts w:ascii="Arial Narrow" w:hAnsi="Arial Narrow"/>
+                <w:sz w:val="20"/>
+                <w:szCs w:val="20"/>
+              </w:rPr>
+              <w:t xml:space="preserve"> 14</w:t>
             </w:r>
           </w:p>
         </w:tc>
@@ -6855,13 +7138,23 @@
                 <w:szCs w:val="20"/>
               </w:rPr>
             </w:pPr>
+            <w:proofErr w:type="spellStart"/>
             <w:r>
               <w:rPr>
                 <w:rFonts w:ascii="Arial Narrow" w:hAnsi="Arial Narrow"/>
                 <w:sz w:val="20"/>
                 <w:szCs w:val="20"/>
               </w:rPr>
-              <w:t>Ch 14</w:t>
+              <w:t>Ch</w:t>
+            </w:r>
+            <w:proofErr w:type="spellEnd"/>
+            <w:r>
+              <w:rPr>
+                <w:rFonts w:ascii="Arial Narrow" w:hAnsi="Arial Narrow"/>
+                <w:sz w:val="20"/>
+                <w:szCs w:val="20"/>
+              </w:rPr>
+              <w:t xml:space="preserve"> 14</w:t>
             </w:r>
           </w:p>
         </w:tc>

</xml_diff>